<commit_message>
check clone subtype by rega subtyping tool
</commit_message>
<xml_diff>
--- a/R/Projects_2017/WholeSimMachinery/Tulio Advice.docx
+++ b/R/Projects_2017/WholeSimMachinery/Tulio Advice.docx
@@ -31,23 +31,38 @@
     <style:style style:name="P1" style:family="paragraph" style:parent-style-name="Standard">
       <style:text-properties officeooo:rsid="001acf57" officeooo:paragraph-rsid="001acf57"/>
     </style:style>
-    <style:style style:name="P2" style:family="paragraph" style:parent-style-name="Standard" style:list-style-name="L1">
+    <style:style style:name="P2" style:family="paragraph" style:parent-style-name="Standard">
+      <style:text-properties officeooo:rsid="001bdd38" officeooo:paragraph-rsid="001bdd38"/>
+    </style:style>
+    <style:style style:name="P3" style:family="paragraph" style:parent-style-name="Standard" style:list-style-name="L1">
       <style:text-properties officeooo:rsid="001acf57" officeooo:paragraph-rsid="001acf57"/>
     </style:style>
-    <style:style style:name="P3" style:family="paragraph" style:parent-style-name="Standard" style:list-style-name="L1">
+    <style:style style:name="P4" style:family="paragraph" style:parent-style-name="Standard" style:list-style-name="L1">
       <style:text-properties officeooo:rsid="001acf57" officeooo:paragraph-rsid="001bc99f"/>
-    </style:style>
-    <style:style style:name="P4" style:family="paragraph" style:parent-style-name="Standard">
-      <style:text-properties officeooo:rsid="001bdd38" officeooo:paragraph-rsid="001bdd38"/>
     </style:style>
     <style:style style:name="P5" style:family="paragraph" style:parent-style-name="Standard" style:list-style-name="L2">
       <style:text-properties officeooo:rsid="001bf34d" officeooo:paragraph-rsid="001bf34d"/>
     </style:style>
+    <style:style style:name="P6" style:family="paragraph" style:parent-style-name="Standard">
+      <style:text-properties officeooo:rsid="001bf34d" officeooo:paragraph-rsid="001bf34d"/>
+    </style:style>
+    <style:style style:name="P7" style:family="paragraph" style:parent-style-name="Standard">
+      <style:text-properties officeooo:rsid="001e4c1e" officeooo:paragraph-rsid="001e4c1e"/>
+    </style:style>
     <style:style style:name="T1" style:family="text">
       <style:text-properties officeooo:rsid="001b075a"/>
     </style:style>
     <style:style style:name="T2" style:family="text">
       <style:text-properties officeooo:rsid="001bf34d"/>
+    </style:style>
+    <style:style style:name="T3" style:family="text">
+      <style:text-properties officeooo:rsid="001ed8af"/>
+    </style:style>
+    <style:style style:name="T4" style:family="text">
+      <style:text-properties fo:font-weight="bold" officeooo:rsid="001ed8af" style:font-weight-asian="bold" style:font-weight-complex="bold"/>
+    </style:style>
+    <style:style style:name="T5" style:family="text">
+      <style:text-properties officeooo:rsid="0020783f"/>
     </style:style>
     <text:list-style style:name="L1">
       <text:list-level-style-bullet text:level="1" text:style-name="Bullet_20_Symbols" text:bullet-char="•">
@@ -163,12 +178,12 @@
         <text:sequence-decl text:display-outline-level="0" text:name="Text"/>
         <text:sequence-decl text:display-outline-level="0" text:name="Drawing"/>
       </text:sequence-decls>
-      <text:list xml:id="list5146974506232421557" text:style-name="L1">
+      <text:list xml:id="list5998378023263748595" text:style-name="L1">
         <text:list-item>
-          <text:p text:style-name="P2">Download a root sequence</text:p>
+          <text:p text:style-name="P3">Download a root sequence</text:p>
         </text:list-item>
         <text:list-item>
-          <text:p text:style-name="P3">
+          <text:p text:style-name="P4">
             Check for recombination with REGA tool 
             <text:span text:style-name="T1">(</text:span>
             <text:a xlink:type="simple" xlink:href="http://www.bioafrica.net/rega-genotype/html/subtypedecisiontree.html" text:style-name="Internet_20_link" text:visited-style-name="Visited_20_Internet_20_Link">
@@ -181,18 +196,18 @@
           </text:p>
         </text:list-item>
         <text:list-item>
-          <text:p text:style-name="P2">Use JmodelTest to chek best evolutionary model, evolutionary rates, and frequencies</text:p>
+          <text:p text:style-name="P3">Use JmodelTest to chek best evolutionary model, evolutionary rates, and frequencies</text:p>
         </text:list-item>
       </text:list>
       <text:p text:style-name="P1"/>
-      <text:p text:style-name="P4">
+      <text:p text:style-name="P2">
         I take the reference sequence in the 
         <text:s/>
         file “HIV1_Ref.fasta” 
         <text:span text:style-name="T2">subdivied a small size of nucleotides per genes:</text:span>
       </text:p>
-      <text:p text:style-name="P4"/>
-      <text:list xml:id="list4023129067173186725" text:style-name="L2">
+      <text:p text:style-name="P2"/>
+      <text:list xml:id="list1217347291470431322" text:style-name="L2">
         <text:list-item>
           <text:p text:style-name="P5">Env: 3 parts</text:p>
         </text:list-item>
@@ -207,6 +222,24 @@
           <text:p text:style-name="P5">Pol: 4 parts</text:p>
         </text:list-item>
       </text:list>
+      <text:p text:style-name="P6"/>
+      <text:p text:style-name="P7">
+        Results can be seen at 
+        <text:a xlink:type="simple" xlink:href="http://bioafrica.mrc.ac.za/rega-genotype/genotype.php?cmd=list&amp;job=1934576281" text:style-name="Internet_20_link" text:visited-style-name="Visited_20_Internet_20_Link">http://bioafrica.mrc.ac.za/rega-genotype/genotype.php?cmd=list&amp;job=1934576281</text:a>
+      </text:p>
+      <text:p text:style-name="P7"/>
+      <text:p text:style-name="P7">
+        Use the datasets per each split to estimate by JmodelTest 
+        <text:span text:style-name="T5">2.1.3 </text:span>
+        the evolutionay rates 
+        <text:span text:style-name="T3">(add </text:span>
+        <text:span text:style-name="T4">plus</text:span>
+        <text:span text:style-name="T3">
+           on the 
+          <text:s/>
+          file name of the splitted files)
+        </text:span>
+      </text:p>
     </office:text>
   </office:body>
 </office:document-content>
@@ -217,12 +250,12 @@
   <office:meta>
     <meta:initial-creator>David Niyukuri</meta:initial-creator>
     <meta:creation-date>2017-10-20T00:19:27.666480418</meta:creation-date>
-    <dc:date>2017-10-24T11:37:19.935914961</dc:date>
+    <dc:date>2017-10-24T14:48:19.603864258</dc:date>
     <dc:creator>David Niyukuri</dc:creator>
-    <meta:editing-duration>PT1H50M48S</meta:editing-duration>
-    <meta:editing-cycles>6</meta:editing-cycles>
+    <meta:editing-duration>PT2H49M9S</meta:editing-duration>
+    <meta:editing-cycles>9</meta:editing-cycles>
     <meta:generator>LibreOffice/5.1.6.2$Linux_X86_64 LibreOffice_project/10m0$Build-2</meta:generator>
-    <meta:document-statistic meta:table-count="0" meta:image-count="0" meta:object-count="0" meta:page-count="1" meta:paragraph-count="7" meta:word-count="60" meta:character-count="473" meta:non-whitespace-character-count="424"/>
+    <meta:document-statistic meta:table-count="0" meta:image-count="0" meta:object-count="0" meta:page-count="1" meta:paragraph-count="9" meta:word-count="90" meta:character-count="709" meta:non-whitespace-character-count="631"/>
   </office:meta>
 </office:document-meta>
 </file>
@@ -234,18 +267,18 @@
       <config:config-item config:name="ViewAreaTop" config:type="long">0</config:config-item>
       <config:config-item config:name="ViewAreaLeft" config:type="long">0</config:config-item>
       <config:config-item config:name="ViewAreaWidth" config:type="long">32810</config:config-item>
-      <config:config-item config:name="ViewAreaHeight" config:type="long">15215</config:config-item>
+      <config:config-item config:name="ViewAreaHeight" config:type="long">16300</config:config-item>
       <config:config-item config:name="ShowRedlineChanges" config:type="boolean">true</config:config-item>
       <config:config-item config:name="InBrowseMode" config:type="boolean">false</config:config-item>
       <config:config-item-map-indexed config:name="Views">
         <config:config-item-map-entry>
           <config:config-item config:name="ViewId" config:type="string">view2</config:config-item>
-          <config:config-item config:name="ViewLeft" config:type="long">11102</config:config-item>
-          <config:config-item config:name="ViewTop" config:type="long">8059</config:config-item>
+          <config:config-item config:name="ViewLeft" config:type="long">18560</config:config-item>
+          <config:config-item config:name="ViewTop" config:type="long">10534</config:config-item>
           <config:config-item config:name="VisibleLeft" config:type="long">0</config:config-item>
           <config:config-item config:name="VisibleTop" config:type="long">0</config:config-item>
           <config:config-item config:name="VisibleRight" config:type="long">32808</config:config-item>
-          <config:config-item config:name="VisibleBottom" config:type="long">15214</config:config-item>
+          <config:config-item config:name="VisibleBottom" config:type="long">16298</config:config-item>
           <config:config-item config:name="ZoomType" config:type="short">0</config:config-item>
           <config:config-item config:name="ViewLayoutColumns" config:type="short">1</config:config-item>
           <config:config-item config:name="ViewLayoutBookMode" config:type="boolean">false</config:config-item>
@@ -295,7 +328,7 @@
       <config:config-item config:name="InvertBorderSpacing" config:type="boolean">false</config:config-item>
       <config:config-item config:name="SaveGlobalDocumentLinks" config:type="boolean">false</config:config-item>
       <config:config-item config:name="TabsRelativeToIndent" config:type="boolean">true</config:config-item>
-      <config:config-item config:name="Rsid" config:type="int">1927410</config:config-item>
+      <config:config-item config:name="Rsid" config:type="int">2127935</config:config-item>
       <config:config-item config:name="PrintProspectRTL" config:type="boolean">false</config:config-item>
       <config:config-item config:name="PrintEmptyPages" config:type="boolean">false</config:config-item>
       <config:config-item config:name="ApplyUserData" config:type="boolean">true</config:config-item>

</xml_diff>

<commit_message>
add transmNetworkBuilder.diff2 with removal flags (0:diagnosis, -1: nondiagnosed and died, and 1: alive and nondiagnosed)
</commit_message>
<xml_diff>
--- a/R/Projects_2017/WholeSimMachinery/Tulio Advice.docx
+++ b/R/Projects_2017/WholeSimMachinery/Tulio Advice.docx
@@ -34,20 +34,26 @@
     <style:style style:name="P2" style:family="paragraph" style:parent-style-name="Standard">
       <style:text-properties officeooo:rsid="001bdd38" officeooo:paragraph-rsid="001bdd38"/>
     </style:style>
-    <style:style style:name="P3" style:family="paragraph" style:parent-style-name="Standard" style:list-style-name="L1">
+    <style:style style:name="P3" style:family="paragraph" style:parent-style-name="Standard">
+      <style:text-properties officeooo:rsid="001bf34d" officeooo:paragraph-rsid="001bf34d"/>
+    </style:style>
+    <style:style style:name="P4" style:family="paragraph" style:parent-style-name="Standard">
+      <style:text-properties officeooo:rsid="001e4c1e" officeooo:paragraph-rsid="001e4c1e"/>
+    </style:style>
+    <style:style style:name="P5" style:family="paragraph" style:parent-style-name="Standard">
+      <style:text-properties officeooo:rsid="001e4c1e" officeooo:paragraph-rsid="00213281"/>
+    </style:style>
+    <style:style style:name="P6" style:family="paragraph" style:parent-style-name="Standard">
+      <style:text-properties officeooo:rsid="00213281" officeooo:paragraph-rsid="00213281"/>
+    </style:style>
+    <style:style style:name="P7" style:family="paragraph" style:parent-style-name="Standard" style:list-style-name="L1">
       <style:text-properties officeooo:rsid="001acf57" officeooo:paragraph-rsid="001acf57"/>
     </style:style>
-    <style:style style:name="P4" style:family="paragraph" style:parent-style-name="Standard" style:list-style-name="L1">
+    <style:style style:name="P8" style:family="paragraph" style:parent-style-name="Standard" style:list-style-name="L1">
       <style:text-properties officeooo:rsid="001acf57" officeooo:paragraph-rsid="001bc99f"/>
     </style:style>
-    <style:style style:name="P5" style:family="paragraph" style:parent-style-name="Standard" style:list-style-name="L2">
+    <style:style style:name="P9" style:family="paragraph" style:parent-style-name="Standard" style:list-style-name="L2">
       <style:text-properties officeooo:rsid="001bf34d" officeooo:paragraph-rsid="001bf34d"/>
-    </style:style>
-    <style:style style:name="P6" style:family="paragraph" style:parent-style-name="Standard">
-      <style:text-properties officeooo:rsid="001bf34d" officeooo:paragraph-rsid="001bf34d"/>
-    </style:style>
-    <style:style style:name="P7" style:family="paragraph" style:parent-style-name="Standard">
-      <style:text-properties officeooo:rsid="001e4c1e" officeooo:paragraph-rsid="001e4c1e"/>
     </style:style>
     <style:style style:name="T1" style:family="text">
       <style:text-properties officeooo:rsid="001b075a"/>
@@ -56,13 +62,7 @@
       <style:text-properties officeooo:rsid="001bf34d"/>
     </style:style>
     <style:style style:name="T3" style:family="text">
-      <style:text-properties officeooo:rsid="001ed8af"/>
-    </style:style>
-    <style:style style:name="T4" style:family="text">
-      <style:text-properties fo:font-weight="bold" officeooo:rsid="001ed8af" style:font-weight-asian="bold" style:font-weight-complex="bold"/>
-    </style:style>
-    <style:style style:name="T5" style:family="text">
-      <style:text-properties officeooo:rsid="0020783f"/>
+      <style:text-properties officeooo:rsid="00213281"/>
     </style:style>
     <text:list-style style:name="L1">
       <text:list-level-style-bullet text:level="1" text:style-name="Bullet_20_Symbols" text:bullet-char="•">
@@ -178,12 +178,12 @@
         <text:sequence-decl text:display-outline-level="0" text:name="Text"/>
         <text:sequence-decl text:display-outline-level="0" text:name="Drawing"/>
       </text:sequence-decls>
-      <text:list xml:id="list5998378023263748595" text:style-name="L1">
-        <text:list-item>
-          <text:p text:style-name="P3">Download a root sequence</text:p>
-        </text:list-item>
-        <text:list-item>
-          <text:p text:style-name="P4">
+      <text:list xml:id="list5503488323198134641" text:style-name="L1">
+        <text:list-item>
+          <text:p text:style-name="P7">Download a root sequence</text:p>
+        </text:list-item>
+        <text:list-item>
+          <text:p text:style-name="P8">
             Check for recombination with REGA tool 
             <text:span text:style-name="T1">(</text:span>
             <text:a xlink:type="simple" xlink:href="http://www.bioafrica.net/rega-genotype/html/subtypedecisiontree.html" text:style-name="Internet_20_link" text:visited-style-name="Visited_20_Internet_20_Link">
@@ -196,7 +196,7 @@
           </text:p>
         </text:list-item>
         <text:list-item>
-          <text:p text:style-name="P3">Use JmodelTest to chek best evolutionary model, evolutionary rates, and frequencies</text:p>
+          <text:p text:style-name="P7">Use JmodelTest to chek best evolutionary model, evolutionary rates, and frequencies</text:p>
         </text:list-item>
       </text:list>
       <text:p text:style-name="P1"/>
@@ -207,39 +207,36 @@
         <text:span text:style-name="T2">subdivied a small size of nucleotides per genes:</text:span>
       </text:p>
       <text:p text:style-name="P2"/>
-      <text:list xml:id="list1217347291470431322" text:style-name="L2">
-        <text:list-item>
-          <text:p text:style-name="P5">Env: 3 parts</text:p>
-        </text:list-item>
-        <text:list-item>
-          <text:p text:style-name="P5">
+      <text:list xml:id="list6356789679088975852" text:style-name="L2">
+        <text:list-item>
+          <text:p text:style-name="P9">Env: 3 parts</text:p>
+        </text:list-item>
+        <text:list-item>
+          <text:p text:style-name="P9">
             Gag: 
             <text:s/>
             2 parts
           </text:p>
         </text:list-item>
         <text:list-item>
-          <text:p text:style-name="P5">Pol: 4 parts</text:p>
+          <text:p text:style-name="P9">Pol: 4 parts</text:p>
         </text:list-item>
       </text:list>
-      <text:p text:style-name="P6"/>
-      <text:p text:style-name="P7">
+      <text:p text:style-name="P3"/>
+      <text:p text:style-name="P4">
         Results can be seen at 
         <text:a xlink:type="simple" xlink:href="http://bioafrica.mrc.ac.za/rega-genotype/genotype.php?cmd=list&amp;job=1934576281" text:style-name="Internet_20_link" text:visited-style-name="Visited_20_Internet_20_Link">http://bioafrica.mrc.ac.za/rega-genotype/genotype.php?cmd=list&amp;job=1934576281</text:a>
       </text:p>
-      <text:p text:style-name="P7"/>
-      <text:p text:style-name="P7">
-        Use the datasets per each split to estimate by JmodelTest 
-        <text:span text:style-name="T5">2.1.3 </text:span>
-        the evolutionay rates 
-        <text:span text:style-name="T3">(add </text:span>
-        <text:span text:style-name="T4">plus</text:span>
-        <text:span text:style-name="T3">
-           on the 
-          <text:s/>
-          file name of the splitted files)
-        </text:span>
+      <text:p text:style-name="P4"/>
+      <text:p text:style-name="P5">
+        Use the dataset 
+        <text:span text:style-name="T3">of HIV1 subtype B to estimate evolutionay rates</text:span>
       </text:p>
+      <text:p text:style-name="P6">
+        Dataset: 
+        <text:a xlink:type="simple" xlink:href="https://www.hiv.lanl.gov/components/sequence/HIV/geo/geo.comp?organism=HIV-1&amp;region=eur&amp;region=br&amp;form=non_recombinant&amp;prev_region=ssa&amp;path=%2Ftmp%2Fgeo%2Fb87e14da" text:style-name="Internet_20_link" text:visited-style-name="Visited_20_Internet_20_Link">https://www.hiv.lanl.gov/components/sequence/HIV/geo/geo.comp?organism=HIV-1&amp;region=eur&amp;region=br&amp;form=non_recombinant&amp;prev_region=ssa&amp;path=%2Ftmp%2Fgeo%2Fb87e14da</text:a>
+      </text:p>
+      <text:p text:style-name="P5"/>
     </office:text>
   </office:body>
 </office:document-content>
@@ -250,12 +247,12 @@
   <office:meta>
     <meta:initial-creator>David Niyukuri</meta:initial-creator>
     <meta:creation-date>2017-10-20T00:19:27.666480418</meta:creation-date>
-    <dc:date>2017-10-24T14:48:19.603864258</dc:date>
+    <dc:date>2017-10-24T23:39:39.320083444</dc:date>
     <dc:creator>David Niyukuri</dc:creator>
-    <meta:editing-duration>PT2H49M9S</meta:editing-duration>
-    <meta:editing-cycles>9</meta:editing-cycles>
+    <meta:editing-duration>PT3H40M29S</meta:editing-duration>
+    <meta:editing-cycles>11</meta:editing-cycles>
     <meta:generator>LibreOffice/5.1.6.2$Linux_X86_64 LibreOffice_project/10m0$Build-2</meta:generator>
-    <meta:document-statistic meta:table-count="0" meta:image-count="0" meta:object-count="0" meta:page-count="1" meta:paragraph-count="9" meta:word-count="90" meta:character-count="709" meta:non-whitespace-character-count="631"/>
+    <meta:document-statistic meta:table-count="0" meta:image-count="0" meta:object-count="0" meta:page-count="1" meta:paragraph-count="10" meta:word-count="79" meta:character-count="808" meta:non-whitespace-character-count="743"/>
   </office:meta>
 </office:document-meta>
 </file>
@@ -273,8 +270,8 @@
       <config:config-item-map-indexed config:name="Views">
         <config:config-item-map-entry>
           <config:config-item config:name="ViewId" config:type="string">view2</config:config-item>
-          <config:config-item config:name="ViewLeft" config:type="long">18560</config:config-item>
-          <config:config-item config:name="ViewTop" config:type="long">10534</config:config-item>
+          <config:config-item config:name="ViewLeft" config:type="long">7904</config:config-item>
+          <config:config-item config:name="ViewTop" config:type="long">12481</config:config-item>
           <config:config-item config:name="VisibleLeft" config:type="long">0</config:config-item>
           <config:config-item config:name="VisibleTop" config:type="long">0</config:config-item>
           <config:config-item config:name="VisibleRight" config:type="long">32808</config:config-item>
@@ -328,7 +325,7 @@
       <config:config-item config:name="InvertBorderSpacing" config:type="boolean">false</config:config-item>
       <config:config-item config:name="SaveGlobalDocumentLinks" config:type="boolean">false</config:config-item>
       <config:config-item config:name="TabsRelativeToIndent" config:type="boolean">true</config:config-item>
-      <config:config-item config:name="Rsid" config:type="int">2127935</config:config-item>
+      <config:config-item config:name="Rsid" config:type="int">2229246</config:config-item>
       <config:config-item config:name="PrintProspectRTL" config:type="boolean">false</config:config-item>
       <config:config-item config:name="PrintEmptyPages" config:type="boolean">false</config:config-item>
       <config:config-item config:name="ApplyUserData" config:type="boolean">true</config:config-item>

</xml_diff>